<commit_message>
#59: write-up.docx, minor language change
</commit_message>
<xml_diff>
--- a/lab3/write-up.docx
+++ b/lab3/write-up.docx
@@ -3003,34 +3003,115 @@
           <w:szCs w:val="24"/>
           <w:lang w:val="en-CA"/>
         </w:rPr>
-        <w:t>The corresponding neural network, with associated default values</w:t>
-      </w:r>
-      <w:r>
-        <w:rPr>
-          <w:rFonts w:ascii="Arial" w:hAnsi="Arial" w:cs="Arial"/>
-          <w:sz w:val="24"/>
-          <w:szCs w:val="24"/>
-          <w:lang w:val="en-CA"/>
-        </w:rPr>
-        <w:t>, and a learning rate of 0.0005</w:t>
-      </w:r>
-      <w:r>
-        <w:rPr>
-          <w:rFonts w:ascii="Arial" w:hAnsi="Arial" w:cs="Arial"/>
-          <w:sz w:val="24"/>
-          <w:szCs w:val="24"/>
-          <w:lang w:val="en-CA"/>
-        </w:rPr>
-        <w:t xml:space="preserve"> indicates that number of epoch iterations begin stabilizing at about 14 iterations</w:t>
-      </w:r>
-      <w:r>
-        <w:rPr>
-          <w:rFonts w:ascii="Arial" w:hAnsi="Arial" w:cs="Arial"/>
-          <w:sz w:val="24"/>
-          <w:szCs w:val="24"/>
-          <w:lang w:val="en-CA"/>
-        </w:rPr>
-        <w:t>:</w:t>
+        <w:t xml:space="preserve">Default </w:t>
+      </w:r>
+      <w:r>
+        <w:rPr>
+          <w:rFonts w:ascii="Arial" w:hAnsi="Arial" w:cs="Arial"/>
+          <w:sz w:val="24"/>
+          <w:szCs w:val="24"/>
+          <w:lang w:val="en-CA"/>
+        </w:rPr>
+        <w:t>values</w:t>
+      </w:r>
+      <w:r>
+        <w:rPr>
+          <w:rFonts w:ascii="Arial" w:hAnsi="Arial" w:cs="Arial"/>
+          <w:sz w:val="24"/>
+          <w:szCs w:val="24"/>
+          <w:lang w:val="en-CA"/>
+        </w:rPr>
+        <w:t xml:space="preserve">, </w:t>
+      </w:r>
+      <w:r>
+        <w:rPr>
+          <w:rFonts w:ascii="Arial" w:hAnsi="Arial" w:cs="Arial"/>
+          <w:sz w:val="24"/>
+          <w:szCs w:val="24"/>
+          <w:lang w:val="en-CA"/>
+        </w:rPr>
+        <w:t>with a</w:t>
+      </w:r>
+      <w:r>
+        <w:rPr>
+          <w:rFonts w:ascii="Arial" w:hAnsi="Arial" w:cs="Arial"/>
+          <w:sz w:val="24"/>
+          <w:szCs w:val="24"/>
+          <w:lang w:val="en-CA"/>
+        </w:rPr>
+        <w:t xml:space="preserve"> learning rate of 0.0005</w:t>
+      </w:r>
+      <w:r>
+        <w:rPr>
+          <w:rFonts w:ascii="Arial" w:hAnsi="Arial" w:cs="Arial"/>
+          <w:sz w:val="24"/>
+          <w:szCs w:val="24"/>
+          <w:lang w:val="en-CA"/>
+        </w:rPr>
+        <w:t xml:space="preserve"> </w:t>
+      </w:r>
+      <w:r>
+        <w:rPr>
+          <w:rFonts w:ascii="Arial" w:hAnsi="Arial" w:cs="Arial"/>
+          <w:sz w:val="24"/>
+          <w:szCs w:val="24"/>
+          <w:lang w:val="en-CA"/>
+        </w:rPr>
+        <w:t>portrayed</w:t>
+      </w:r>
+      <w:r>
+        <w:rPr>
+          <w:rFonts w:ascii="Arial" w:hAnsi="Arial" w:cs="Arial"/>
+          <w:sz w:val="24"/>
+          <w:szCs w:val="24"/>
+          <w:lang w:val="en-CA"/>
+        </w:rPr>
+        <w:t xml:space="preserve"> that </w:t>
+      </w:r>
+      <w:r>
+        <w:rPr>
+          <w:rFonts w:ascii="Arial" w:hAnsi="Arial" w:cs="Arial"/>
+          <w:sz w:val="24"/>
+          <w:szCs w:val="24"/>
+          <w:lang w:val="en-CA"/>
+        </w:rPr>
+        <w:t xml:space="preserve">the </w:t>
+      </w:r>
+      <w:r>
+        <w:rPr>
+          <w:rFonts w:ascii="Arial" w:hAnsi="Arial" w:cs="Arial"/>
+          <w:sz w:val="24"/>
+          <w:szCs w:val="24"/>
+          <w:lang w:val="en-CA"/>
+        </w:rPr>
+        <w:t>number of iterations stabiliz</w:t>
+      </w:r>
+      <w:r>
+        <w:rPr>
+          <w:rFonts w:ascii="Arial" w:hAnsi="Arial" w:cs="Arial"/>
+          <w:sz w:val="24"/>
+          <w:szCs w:val="24"/>
+          <w:lang w:val="en-CA"/>
+        </w:rPr>
+        <w:t>e</w:t>
+      </w:r>
+      <w:r>
+        <w:rPr>
+          <w:rFonts w:ascii="Arial" w:hAnsi="Arial" w:cs="Arial"/>
+          <w:sz w:val="24"/>
+          <w:szCs w:val="24"/>
+          <w:lang w:val="en-CA"/>
+        </w:rPr>
+        <w:t xml:space="preserve"> at about 14 iterations</w:t>
+      </w:r>
+      <w:r>
+        <w:rPr>
+          <w:rFonts w:ascii="Arial" w:hAnsi="Arial" w:cs="Arial"/>
+          <w:sz w:val="24"/>
+          <w:szCs w:val="24"/>
+          <w:lang w:val="en-CA"/>
+        </w:rPr>
+        <w:t>.</w:t>
       </w:r>
     </w:p>
     <w:p>
@@ -3200,73 +3281,16 @@
           <w:szCs w:val="24"/>
           <w:lang w:val="en-CA"/>
         </w:rPr>
-        <w:t>Additionally, it was found that the overall train accuracy for the generated neural network was 0.935, while the test accuracy was 0.889</w:t>
-      </w:r>
-      <w:r>
-        <w:rPr>
-          <w:rFonts w:ascii="Arial" w:hAnsi="Arial" w:cs="Arial"/>
-          <w:sz w:val="24"/>
-          <w:szCs w:val="24"/>
-          <w:lang w:val="en-CA"/>
-        </w:rPr>
-        <w:t xml:space="preserve"> (see Appendix D).</w:t>
-      </w:r>
-    </w:p>
-    <w:p>
-      <w:pPr>
-        <w:rPr>
-          <w:rFonts w:ascii="Arial" w:hAnsi="Arial" w:cs="Arial"/>
-          <w:sz w:val="24"/>
-          <w:szCs w:val="24"/>
-          <w:lang w:val="en-CA"/>
-        </w:rPr>
-      </w:pPr>
-    </w:p>
-    <w:p>
-      <w:pPr>
-        <w:rPr>
-          <w:rFonts w:ascii="Arial" w:hAnsi="Arial" w:cs="Arial"/>
-          <w:sz w:val="24"/>
-          <w:szCs w:val="24"/>
-          <w:lang w:val="en-CA"/>
-        </w:rPr>
-      </w:pPr>
-      <w:r>
-        <w:rPr>
-          <w:rFonts w:ascii="Arial" w:hAnsi="Arial" w:cs="Arial"/>
-          <w:b/>
-          <w:sz w:val="24"/>
-          <w:szCs w:val="24"/>
-          <w:lang w:val="en-CA"/>
-        </w:rPr>
-        <w:t>Note:</w:t>
-      </w:r>
-      <w:r>
-        <w:rPr>
-          <w:rFonts w:ascii="Arial" w:hAnsi="Arial" w:cs="Arial"/>
-          <w:sz w:val="24"/>
-          <w:szCs w:val="24"/>
-          <w:lang w:val="en-CA"/>
-        </w:rPr>
-        <w:t xml:space="preserve"> the </w:t>
-      </w:r>
-      <w:r>
-        <w:rPr>
-          <w:rFonts w:ascii="Arial" w:hAnsi="Arial" w:cs="Arial"/>
-          <w:sz w:val="24"/>
-          <w:szCs w:val="24"/>
-          <w:lang w:val="en-CA"/>
-        </w:rPr>
-        <w:t>implemented</w:t>
-      </w:r>
-      <w:r>
-        <w:rPr>
-          <w:rFonts w:ascii="Arial" w:hAnsi="Arial" w:cs="Arial"/>
-          <w:sz w:val="24"/>
-          <w:szCs w:val="24"/>
-          <w:lang w:val="en-CA"/>
-        </w:rPr>
-        <w:t xml:space="preserve"> neural network </w:t>
+        <w:t>Finally</w:t>
+      </w:r>
+      <w:r>
+        <w:rPr>
+          <w:rFonts w:ascii="Arial" w:hAnsi="Arial" w:cs="Arial"/>
+          <w:sz w:val="24"/>
+          <w:szCs w:val="24"/>
+          <w:lang w:val="en-CA"/>
+        </w:rPr>
+        <w:t xml:space="preserve">, </w:t>
       </w:r>
       <w:bookmarkStart w:id="0" w:name="_GoBack"/>
       <w:bookmarkEnd w:id="0"/>
@@ -3277,7 +3301,73 @@
           <w:szCs w:val="24"/>
           <w:lang w:val="en-CA"/>
         </w:rPr>
-        <w:t xml:space="preserve">was an adaptation from Vivian </w:t>
+        <w:t>the overall train accuracy for the generated neural network was 0.935, while the test accuracy was 0.889</w:t>
+      </w:r>
+      <w:r>
+        <w:rPr>
+          <w:rFonts w:ascii="Arial" w:hAnsi="Arial" w:cs="Arial"/>
+          <w:sz w:val="24"/>
+          <w:szCs w:val="24"/>
+          <w:lang w:val="en-CA"/>
+        </w:rPr>
+        <w:t xml:space="preserve"> (see Appendix D).</w:t>
+      </w:r>
+    </w:p>
+    <w:p>
+      <w:pPr>
+        <w:rPr>
+          <w:rFonts w:ascii="Arial" w:hAnsi="Arial" w:cs="Arial"/>
+          <w:sz w:val="24"/>
+          <w:szCs w:val="24"/>
+          <w:lang w:val="en-CA"/>
+        </w:rPr>
+      </w:pPr>
+    </w:p>
+    <w:p>
+      <w:pPr>
+        <w:rPr>
+          <w:rFonts w:ascii="Arial" w:hAnsi="Arial" w:cs="Arial"/>
+          <w:sz w:val="24"/>
+          <w:szCs w:val="24"/>
+          <w:lang w:val="en-CA"/>
+        </w:rPr>
+      </w:pPr>
+      <w:r>
+        <w:rPr>
+          <w:rFonts w:ascii="Arial" w:hAnsi="Arial" w:cs="Arial"/>
+          <w:b/>
+          <w:sz w:val="24"/>
+          <w:szCs w:val="24"/>
+          <w:lang w:val="en-CA"/>
+        </w:rPr>
+        <w:t>Note:</w:t>
+      </w:r>
+      <w:r>
+        <w:rPr>
+          <w:rFonts w:ascii="Arial" w:hAnsi="Arial" w:cs="Arial"/>
+          <w:sz w:val="24"/>
+          <w:szCs w:val="24"/>
+          <w:lang w:val="en-CA"/>
+        </w:rPr>
+        <w:t xml:space="preserve"> the </w:t>
+      </w:r>
+      <w:r>
+        <w:rPr>
+          <w:rFonts w:ascii="Arial" w:hAnsi="Arial" w:cs="Arial"/>
+          <w:sz w:val="24"/>
+          <w:szCs w:val="24"/>
+          <w:lang w:val="en-CA"/>
+        </w:rPr>
+        <w:t>implemented</w:t>
+      </w:r>
+      <w:r>
+        <w:rPr>
+          <w:rFonts w:ascii="Arial" w:hAnsi="Arial" w:cs="Arial"/>
+          <w:sz w:val="24"/>
+          <w:szCs w:val="24"/>
+          <w:lang w:val="en-CA"/>
+        </w:rPr>
+        <w:t xml:space="preserve"> neural network was an adaptation from Vivian </w:t>
       </w:r>
       <w:proofErr w:type="spellStart"/>
       <w:r>
@@ -13159,7 +13249,7 @@
 </file>
 
 <file path=customXml/itemProps2.xml><?xml version="1.0" encoding="utf-8"?>
-<ds:datastoreItem xmlns:ds="http://schemas.openxmlformats.org/officeDocument/2006/customXml" ds:itemID="{D3527FB8-797C-4587-943B-6A5BE3DE5FE6}">
+<ds:datastoreItem xmlns:ds="http://schemas.openxmlformats.org/officeDocument/2006/customXml" ds:itemID="{67C256AE-CDCF-4E8F-83A1-406F4492C264}">
   <ds:schemaRefs>
     <ds:schemaRef ds:uri="http://schemas.openxmlformats.org/officeDocument/2006/bibliography"/>
   </ds:schemaRefs>

</xml_diff>

<commit_message>
#59: write-up.docx, add conclusion section
</commit_message>
<xml_diff>
--- a/lab3/write-up.docx
+++ b/lab3/write-up.docx
@@ -3559,15 +3559,79 @@
           <w:szCs w:val="17"/>
         </w:rPr>
       </w:pPr>
-      <w:r>
+    </w:p>
+    <w:p>
+      <w:pPr>
+        <w:shd w:val="clear" w:color="auto" w:fill="FFFFFF"/>
+        <w:tabs>
+          <w:tab w:val="left" w:pos="916"/>
+          <w:tab w:val="left" w:pos="1832"/>
+          <w:tab w:val="left" w:pos="2748"/>
+          <w:tab w:val="left" w:pos="3664"/>
+          <w:tab w:val="left" w:pos="4580"/>
+          <w:tab w:val="left" w:pos="5496"/>
+          <w:tab w:val="left" w:pos="6412"/>
+          <w:tab w:val="left" w:pos="7328"/>
+          <w:tab w:val="left" w:pos="8244"/>
+          <w:tab w:val="left" w:pos="9160"/>
+          <w:tab w:val="left" w:pos="10076"/>
+          <w:tab w:val="left" w:pos="10992"/>
+          <w:tab w:val="left" w:pos="11908"/>
+          <w:tab w:val="left" w:pos="12824"/>
+          <w:tab w:val="left" w:pos="13740"/>
+          <w:tab w:val="left" w:pos="14656"/>
+        </w:tabs>
+        <w:wordWrap w:val="0"/>
+        <w:spacing w:after="0" w:line="240" w:lineRule="auto"/>
+        <w:textAlignment w:val="baseline"/>
         <w:rPr>
           <w:rFonts w:ascii="Courier New" w:eastAsia="Times New Roman" w:hAnsi="Courier New" w:cs="Courier New"/>
           <w:color w:val="000000"/>
           <w:sz w:val="17"/>
           <w:szCs w:val="17"/>
         </w:rPr>
+      </w:pPr>
+      <w:r>
+        <w:rPr>
+          <w:rFonts w:ascii="Courier New" w:eastAsia="Times New Roman" w:hAnsi="Courier New" w:cs="Courier New"/>
+          <w:color w:val="000000"/>
+          <w:sz w:val="17"/>
+          <w:szCs w:val="17"/>
+        </w:rPr>
         <w:t>SVM Trained Classifier Accuracy: 0.8723</w:t>
       </w:r>
+    </w:p>
+    <w:p>
+      <w:pPr>
+        <w:shd w:val="clear" w:color="auto" w:fill="FFFFFF"/>
+        <w:tabs>
+          <w:tab w:val="left" w:pos="916"/>
+          <w:tab w:val="left" w:pos="1832"/>
+          <w:tab w:val="left" w:pos="2748"/>
+          <w:tab w:val="left" w:pos="3664"/>
+          <w:tab w:val="left" w:pos="4580"/>
+          <w:tab w:val="left" w:pos="5496"/>
+          <w:tab w:val="left" w:pos="6412"/>
+          <w:tab w:val="left" w:pos="7328"/>
+          <w:tab w:val="left" w:pos="8244"/>
+          <w:tab w:val="left" w:pos="9160"/>
+          <w:tab w:val="left" w:pos="10076"/>
+          <w:tab w:val="left" w:pos="10992"/>
+          <w:tab w:val="left" w:pos="11908"/>
+          <w:tab w:val="left" w:pos="12824"/>
+          <w:tab w:val="left" w:pos="13740"/>
+          <w:tab w:val="left" w:pos="14656"/>
+        </w:tabs>
+        <w:wordWrap w:val="0"/>
+        <w:spacing w:after="0" w:line="240" w:lineRule="auto"/>
+        <w:textAlignment w:val="baseline"/>
+        <w:rPr>
+          <w:rFonts w:ascii="Courier New" w:eastAsia="Times New Roman" w:hAnsi="Courier New" w:cs="Courier New"/>
+          <w:color w:val="000000"/>
+          <w:sz w:val="17"/>
+          <w:szCs w:val="17"/>
+        </w:rPr>
+      </w:pPr>
       <w:r>
         <w:rPr>
           <w:rFonts w:ascii="Courier New" w:eastAsia="Times New Roman" w:hAnsi="Courier New" w:cs="Courier New"/>
@@ -5625,6 +5689,221 @@
           <w:lang w:val="en-CA"/>
         </w:rPr>
       </w:pPr>
+      <w:r>
+        <w:rPr>
+          <w:rFonts w:ascii="Arial" w:hAnsi="Arial" w:cs="Arial"/>
+          <w:sz w:val="24"/>
+          <w:szCs w:val="24"/>
+          <w:lang w:val="en-CA"/>
+        </w:rPr>
+        <w:t xml:space="preserve">It is generally known that </w:t>
+      </w:r>
+      <w:proofErr w:type="spellStart"/>
+      <w:r>
+        <w:rPr>
+          <w:rFonts w:ascii="Arial" w:hAnsi="Arial" w:cs="Arial"/>
+          <w:sz w:val="24"/>
+          <w:szCs w:val="24"/>
+          <w:lang w:val="en-CA"/>
+        </w:rPr>
+        <w:t>svm</w:t>
+      </w:r>
+      <w:proofErr w:type="spellEnd"/>
+      <w:r>
+        <w:rPr>
+          <w:rFonts w:ascii="Arial" w:hAnsi="Arial" w:cs="Arial"/>
+          <w:sz w:val="24"/>
+          <w:szCs w:val="24"/>
+          <w:lang w:val="en-CA"/>
+        </w:rPr>
+        <w:t xml:space="preserve"> is much less performant than the neural network.</w:t>
+      </w:r>
+      <w:r>
+        <w:rPr>
+          <w:rFonts w:ascii="Arial" w:hAnsi="Arial" w:cs="Arial"/>
+          <w:sz w:val="24"/>
+          <w:szCs w:val="24"/>
+          <w:lang w:val="en-CA"/>
+        </w:rPr>
+        <w:t xml:space="preserve"> For this reason, the corresponding benchmark has been omitted as an exercise.</w:t>
+      </w:r>
+      <w:r>
+        <w:rPr>
+          <w:rFonts w:ascii="Arial" w:hAnsi="Arial" w:cs="Arial"/>
+          <w:sz w:val="24"/>
+          <w:szCs w:val="24"/>
+          <w:lang w:val="en-CA"/>
+        </w:rPr>
+        <w:t xml:space="preserve"> However, this </w:t>
+      </w:r>
+      <w:r>
+        <w:rPr>
+          <w:rFonts w:ascii="Arial" w:hAnsi="Arial" w:cs="Arial"/>
+          <w:sz w:val="24"/>
+          <w:szCs w:val="24"/>
+          <w:lang w:val="en-CA"/>
+        </w:rPr>
+        <w:lastRenderedPageBreak/>
+        <w:t xml:space="preserve">study clearly illustrates that the neural network implementation is better performing. </w:t>
+      </w:r>
+      <w:r>
+        <w:rPr>
+          <w:rFonts w:ascii="Arial" w:hAnsi="Arial" w:cs="Arial"/>
+          <w:sz w:val="24"/>
+          <w:szCs w:val="24"/>
+          <w:lang w:val="en-CA"/>
+        </w:rPr>
+        <w:t xml:space="preserve">However, the degree of </w:t>
+      </w:r>
+      <w:r>
+        <w:rPr>
+          <w:rFonts w:ascii="Arial" w:hAnsi="Arial" w:cs="Arial"/>
+          <w:sz w:val="24"/>
+          <w:szCs w:val="24"/>
+          <w:lang w:val="en-CA"/>
+        </w:rPr>
+        <w:t>performance</w:t>
+      </w:r>
+      <w:r>
+        <w:rPr>
+          <w:rFonts w:ascii="Arial" w:hAnsi="Arial" w:cs="Arial"/>
+          <w:sz w:val="24"/>
+          <w:szCs w:val="24"/>
+          <w:lang w:val="en-CA"/>
+        </w:rPr>
+        <w:t xml:space="preserve"> is not significantly large. Therefore, it would be interesting to see if adjustments in the neural network weights,</w:t>
+      </w:r>
+      <w:r>
+        <w:rPr>
+          <w:rFonts w:ascii="Arial" w:hAnsi="Arial" w:cs="Arial"/>
+          <w:sz w:val="24"/>
+          <w:szCs w:val="24"/>
+          <w:lang w:val="en-CA"/>
+        </w:rPr>
+        <w:t xml:space="preserve"> number of layers</w:t>
+      </w:r>
+      <w:r>
+        <w:rPr>
+          <w:rFonts w:ascii="Arial" w:hAnsi="Arial" w:cs="Arial"/>
+          <w:sz w:val="24"/>
+          <w:szCs w:val="24"/>
+          <w:lang w:val="en-CA"/>
+        </w:rPr>
+        <w:t xml:space="preserve"> and different backward propagation techniques could increase the difference between the two </w:t>
+      </w:r>
+      <w:r>
+        <w:rPr>
+          <w:rFonts w:ascii="Arial" w:hAnsi="Arial" w:cs="Arial"/>
+          <w:sz w:val="24"/>
+          <w:szCs w:val="24"/>
+          <w:lang w:val="en-CA"/>
+        </w:rPr>
+        <w:t>implementations</w:t>
+      </w:r>
+      <w:r>
+        <w:rPr>
+          <w:rFonts w:ascii="Arial" w:hAnsi="Arial" w:cs="Arial"/>
+          <w:sz w:val="24"/>
+          <w:szCs w:val="24"/>
+          <w:lang w:val="en-CA"/>
+        </w:rPr>
+        <w:t>.</w:t>
+      </w:r>
+      <w:r>
+        <w:rPr>
+          <w:rFonts w:ascii="Arial" w:hAnsi="Arial" w:cs="Arial"/>
+          <w:sz w:val="24"/>
+          <w:szCs w:val="24"/>
+          <w:lang w:val="en-CA"/>
+        </w:rPr>
+        <w:t xml:space="preserve"> Similarly, </w:t>
+      </w:r>
+      <w:r>
+        <w:rPr>
+          <w:rFonts w:ascii="Arial" w:hAnsi="Arial" w:cs="Arial"/>
+          <w:sz w:val="24"/>
+          <w:szCs w:val="24"/>
+          <w:lang w:val="en-CA"/>
+        </w:rPr>
+        <w:t xml:space="preserve">changing the parameters for the </w:t>
+      </w:r>
+      <w:proofErr w:type="spellStart"/>
+      <w:r>
+        <w:rPr>
+          <w:rFonts w:ascii="Arial" w:hAnsi="Arial" w:cs="Arial"/>
+          <w:sz w:val="24"/>
+          <w:szCs w:val="24"/>
+          <w:lang w:val="en-CA"/>
+        </w:rPr>
+        <w:t>svm</w:t>
+      </w:r>
+      <w:proofErr w:type="spellEnd"/>
+      <w:r>
+        <w:rPr>
+          <w:rFonts w:ascii="Arial" w:hAnsi="Arial" w:cs="Arial"/>
+          <w:sz w:val="24"/>
+          <w:szCs w:val="24"/>
+          <w:lang w:val="en-CA"/>
+        </w:rPr>
+        <w:t xml:space="preserve">, including the kernel and margin of the separating plane </w:t>
+      </w:r>
+      <w:r>
+        <w:rPr>
+          <w:rFonts w:ascii="Arial" w:hAnsi="Arial" w:cs="Arial"/>
+          <w:sz w:val="24"/>
+          <w:szCs w:val="24"/>
+          <w:lang w:val="en-CA"/>
+        </w:rPr>
+        <w:t>would be an interesting future study.</w:t>
+      </w:r>
+    </w:p>
+    <w:p>
+      <w:pPr>
+        <w:rPr>
+          <w:rFonts w:ascii="Arial" w:hAnsi="Arial" w:cs="Arial"/>
+          <w:sz w:val="24"/>
+          <w:szCs w:val="24"/>
+          <w:lang w:val="en-CA"/>
+        </w:rPr>
+      </w:pPr>
+      <w:r>
+        <w:rPr>
+          <w:rFonts w:ascii="Arial" w:hAnsi="Arial" w:cs="Arial"/>
+          <w:sz w:val="24"/>
+          <w:szCs w:val="24"/>
+          <w:lang w:val="en-CA"/>
+        </w:rPr>
+        <w:t>Compared</w:t>
+      </w:r>
+      <w:r>
+        <w:rPr>
+          <w:rFonts w:ascii="Arial" w:hAnsi="Arial" w:cs="Arial"/>
+          <w:sz w:val="24"/>
+          <w:szCs w:val="24"/>
+          <w:lang w:val="en-CA"/>
+        </w:rPr>
+        <w:t xml:space="preserve"> to the traditional MNIST number classification, the fashion variant is not as accurate. Specifically, the MNIST techniques have been found in the upper 98-99%. However, as stated earlier, more clever techniques could be imposed to draw higher results. This could involve a series of ensemble learners. Though a simple additional approach could involve appending to the provided dataset. The additional data could be as simple as a set of images not belonging to any of the target classes. For examples, additional images of non-numbers could be used during the train. This would be analogous to extending the one versus rest, taken advantage of within the </w:t>
+      </w:r>
+      <w:proofErr w:type="spellStart"/>
+      <w:r>
+        <w:rPr>
+          <w:rFonts w:ascii="Arial" w:hAnsi="Arial" w:cs="Arial"/>
+          <w:sz w:val="24"/>
+          <w:szCs w:val="24"/>
+          <w:lang w:val="en-CA"/>
+        </w:rPr>
+        <w:t>sklearn</w:t>
+      </w:r>
+      <w:proofErr w:type="spellEnd"/>
+      <w:r>
+        <w:rPr>
+          <w:rFonts w:ascii="Arial" w:hAnsi="Arial" w:cs="Arial"/>
+          <w:sz w:val="24"/>
+          <w:szCs w:val="24"/>
+          <w:lang w:val="en-CA"/>
+        </w:rPr>
+        <w:t xml:space="preserve"> framework.</w:t>
+      </w:r>
     </w:p>
     <w:p>
       <w:pPr>
@@ -5654,7 +5933,6 @@
           <w:szCs w:val="24"/>
           <w:lang w:val="en-CA"/>
         </w:rPr>
-        <w:lastRenderedPageBreak/>
         <w:t>Conclusions</w:t>
       </w:r>
     </w:p>
@@ -5674,6 +5952,330 @@
           <w:szCs w:val="24"/>
           <w:lang w:val="en-CA"/>
         </w:rPr>
+        <w:t xml:space="preserve">Overall this study has succeeded in demonstrating how a multilayer </w:t>
+      </w:r>
+      <w:r>
+        <w:rPr>
+          <w:rFonts w:ascii="Arial" w:hAnsi="Arial" w:cs="Arial"/>
+          <w:sz w:val="24"/>
+          <w:szCs w:val="24"/>
+          <w:lang w:val="en-CA"/>
+        </w:rPr>
+        <w:t xml:space="preserve">neural </w:t>
+      </w:r>
+      <w:r>
+        <w:rPr>
+          <w:rFonts w:ascii="Arial" w:hAnsi="Arial" w:cs="Arial"/>
+          <w:sz w:val="24"/>
+          <w:szCs w:val="24"/>
+          <w:lang w:val="en-CA"/>
+        </w:rPr>
+        <w:t>network can outperform the traditional support vector machine</w:t>
+      </w:r>
+      <w:r>
+        <w:rPr>
+          <w:rFonts w:ascii="Arial" w:hAnsi="Arial" w:cs="Arial"/>
+          <w:sz w:val="24"/>
+          <w:szCs w:val="24"/>
+          <w:lang w:val="en-CA"/>
+        </w:rPr>
+        <w:t xml:space="preserve"> (</w:t>
+      </w:r>
+      <w:proofErr w:type="spellStart"/>
+      <w:r>
+        <w:rPr>
+          <w:rFonts w:ascii="Arial" w:hAnsi="Arial" w:cs="Arial"/>
+          <w:sz w:val="24"/>
+          <w:szCs w:val="24"/>
+          <w:lang w:val="en-CA"/>
+        </w:rPr>
+        <w:t>svm</w:t>
+      </w:r>
+      <w:proofErr w:type="spellEnd"/>
+      <w:r>
+        <w:rPr>
+          <w:rFonts w:ascii="Arial" w:hAnsi="Arial" w:cs="Arial"/>
+          <w:sz w:val="24"/>
+          <w:szCs w:val="24"/>
+          <w:lang w:val="en-CA"/>
+        </w:rPr>
+        <w:t>)</w:t>
+      </w:r>
+      <w:r>
+        <w:rPr>
+          <w:rFonts w:ascii="Arial" w:hAnsi="Arial" w:cs="Arial"/>
+          <w:sz w:val="24"/>
+          <w:szCs w:val="24"/>
+          <w:lang w:val="en-CA"/>
+        </w:rPr>
+        <w:t>.</w:t>
+      </w:r>
+      <w:r>
+        <w:rPr>
+          <w:rFonts w:ascii="Arial" w:hAnsi="Arial" w:cs="Arial"/>
+          <w:sz w:val="24"/>
+          <w:szCs w:val="24"/>
+          <w:lang w:val="en-CA"/>
+        </w:rPr>
+        <w:t xml:space="preserve"> However, as stated in the results, it would </w:t>
+      </w:r>
+      <w:r>
+        <w:rPr>
+          <w:rFonts w:ascii="Arial" w:hAnsi="Arial" w:cs="Arial"/>
+          <w:sz w:val="24"/>
+          <w:szCs w:val="24"/>
+          <w:lang w:val="en-CA"/>
+        </w:rPr>
+        <w:t>be interesting</w:t>
+      </w:r>
+      <w:r>
+        <w:rPr>
+          <w:rFonts w:ascii="Arial" w:hAnsi="Arial" w:cs="Arial"/>
+          <w:sz w:val="24"/>
+          <w:szCs w:val="24"/>
+          <w:lang w:val="en-CA"/>
+        </w:rPr>
+        <w:t xml:space="preserve"> to explore the adjustment of parameters for both techniques.</w:t>
+      </w:r>
+      <w:r>
+        <w:rPr>
+          <w:rFonts w:ascii="Arial" w:hAnsi="Arial" w:cs="Arial"/>
+          <w:sz w:val="24"/>
+          <w:szCs w:val="24"/>
+          <w:lang w:val="en-CA"/>
+        </w:rPr>
+        <w:t xml:space="preserve"> Specifically, adjusting the penalty and changing the kernel to radial</w:t>
+      </w:r>
+      <w:r>
+        <w:rPr>
+          <w:rFonts w:ascii="Arial" w:hAnsi="Arial" w:cs="Arial"/>
+          <w:sz w:val="24"/>
+          <w:szCs w:val="24"/>
+          <w:lang w:val="en-CA"/>
+        </w:rPr>
+        <w:t xml:space="preserve"> in the </w:t>
+      </w:r>
+      <w:proofErr w:type="spellStart"/>
+      <w:r>
+        <w:rPr>
+          <w:rFonts w:ascii="Arial" w:hAnsi="Arial" w:cs="Arial"/>
+          <w:sz w:val="24"/>
+          <w:szCs w:val="24"/>
+          <w:lang w:val="en-CA"/>
+        </w:rPr>
+        <w:t>svm</w:t>
+      </w:r>
+      <w:proofErr w:type="spellEnd"/>
+      <w:r>
+        <w:rPr>
+          <w:rFonts w:ascii="Arial" w:hAnsi="Arial" w:cs="Arial"/>
+          <w:sz w:val="24"/>
+          <w:szCs w:val="24"/>
+          <w:lang w:val="en-CA"/>
+        </w:rPr>
+        <w:t xml:space="preserve">. However, this may </w:t>
+      </w:r>
+      <w:r>
+        <w:rPr>
+          <w:rFonts w:ascii="Arial" w:hAnsi="Arial" w:cs="Arial"/>
+          <w:sz w:val="24"/>
+          <w:szCs w:val="24"/>
+          <w:lang w:val="en-CA"/>
+        </w:rPr>
+        <w:t>not improve</w:t>
+      </w:r>
+      <w:r>
+        <w:rPr>
+          <w:rFonts w:ascii="Arial" w:hAnsi="Arial" w:cs="Arial"/>
+          <w:sz w:val="24"/>
+          <w:szCs w:val="24"/>
+          <w:lang w:val="en-CA"/>
+        </w:rPr>
+        <w:t xml:space="preserve"> the</w:t>
+      </w:r>
+      <w:r>
+        <w:rPr>
+          <w:rFonts w:ascii="Arial" w:hAnsi="Arial" w:cs="Arial"/>
+          <w:sz w:val="24"/>
+          <w:szCs w:val="24"/>
+          <w:lang w:val="en-CA"/>
+        </w:rPr>
+        <w:t xml:space="preserve"> performance gap </w:t>
+      </w:r>
+      <w:r>
+        <w:rPr>
+          <w:rFonts w:ascii="Arial" w:hAnsi="Arial" w:cs="Arial"/>
+          <w:sz w:val="24"/>
+          <w:szCs w:val="24"/>
+          <w:lang w:val="en-CA"/>
+        </w:rPr>
+        <w:t>between the two approaches</w:t>
+      </w:r>
+      <w:r>
+        <w:rPr>
+          <w:rFonts w:ascii="Arial" w:hAnsi="Arial" w:cs="Arial"/>
+          <w:sz w:val="24"/>
+          <w:szCs w:val="24"/>
+          <w:lang w:val="en-CA"/>
+        </w:rPr>
+        <w:t xml:space="preserve">, since the </w:t>
+      </w:r>
+      <w:r>
+        <w:rPr>
+          <w:rFonts w:ascii="Arial" w:hAnsi="Arial" w:cs="Arial"/>
+          <w:sz w:val="24"/>
+          <w:szCs w:val="24"/>
+          <w:lang w:val="en-CA"/>
+        </w:rPr>
+        <w:t>neural network implement</w:t>
+      </w:r>
+      <w:r>
+        <w:rPr>
+          <w:rFonts w:ascii="Arial" w:hAnsi="Arial" w:cs="Arial"/>
+          <w:sz w:val="24"/>
+          <w:szCs w:val="24"/>
+          <w:lang w:val="en-CA"/>
+        </w:rPr>
+        <w:t>s</w:t>
+      </w:r>
+      <w:r>
+        <w:rPr>
+          <w:rFonts w:ascii="Arial" w:hAnsi="Arial" w:cs="Arial"/>
+          <w:sz w:val="24"/>
+          <w:szCs w:val="24"/>
+          <w:lang w:val="en-CA"/>
+        </w:rPr>
+        <w:t xml:space="preserve"> linear regression</w:t>
+      </w:r>
+      <w:r>
+        <w:rPr>
+          <w:rFonts w:ascii="Arial" w:hAnsi="Arial" w:cs="Arial"/>
+          <w:sz w:val="24"/>
+          <w:szCs w:val="24"/>
+          <w:lang w:val="en-CA"/>
+        </w:rPr>
+        <w:t>.</w:t>
+      </w:r>
+    </w:p>
+    <w:p>
+      <w:pPr>
+        <w:rPr>
+          <w:rFonts w:ascii="Arial" w:hAnsi="Arial" w:cs="Arial"/>
+          <w:sz w:val="24"/>
+          <w:szCs w:val="24"/>
+          <w:lang w:val="en-CA"/>
+        </w:rPr>
+      </w:pPr>
+      <w:r>
+        <w:rPr>
+          <w:rFonts w:ascii="Arial" w:hAnsi="Arial" w:cs="Arial"/>
+          <w:sz w:val="24"/>
+          <w:szCs w:val="24"/>
+          <w:lang w:val="en-CA"/>
+        </w:rPr>
+        <w:t xml:space="preserve">At a higher level, the fashion MNIST dataset is more interesting than </w:t>
+      </w:r>
+      <w:r>
+        <w:rPr>
+          <w:rFonts w:ascii="Arial" w:hAnsi="Arial" w:cs="Arial"/>
+          <w:sz w:val="24"/>
+          <w:szCs w:val="24"/>
+          <w:lang w:val="en-CA"/>
+        </w:rPr>
+        <w:t>its</w:t>
+      </w:r>
+      <w:r>
+        <w:rPr>
+          <w:rFonts w:ascii="Arial" w:hAnsi="Arial" w:cs="Arial"/>
+          <w:sz w:val="24"/>
+          <w:szCs w:val="24"/>
+          <w:lang w:val="en-CA"/>
+        </w:rPr>
+        <w:t xml:space="preserve"> predecessor</w:t>
+      </w:r>
+      <w:r>
+        <w:rPr>
+          <w:rFonts w:ascii="Arial" w:hAnsi="Arial" w:cs="Arial"/>
+          <w:sz w:val="24"/>
+          <w:szCs w:val="24"/>
+          <w:lang w:val="en-CA"/>
+        </w:rPr>
+        <w:t xml:space="preserve">. </w:t>
+      </w:r>
+      <w:r>
+        <w:rPr>
+          <w:rFonts w:ascii="Arial" w:hAnsi="Arial" w:cs="Arial"/>
+          <w:sz w:val="24"/>
+          <w:szCs w:val="24"/>
+          <w:lang w:val="en-CA"/>
+        </w:rPr>
+        <w:t>More improvements, and additional techniques will be needed to achieve the same</w:t>
+      </w:r>
+      <w:r>
+        <w:rPr>
+          <w:rFonts w:ascii="Arial" w:hAnsi="Arial" w:cs="Arial"/>
+          <w:sz w:val="24"/>
+          <w:szCs w:val="24"/>
+          <w:lang w:val="en-CA"/>
+        </w:rPr>
+        <w:t xml:space="preserve"> or </w:t>
+      </w:r>
+      <w:r>
+        <w:rPr>
+          <w:rFonts w:ascii="Arial" w:hAnsi="Arial" w:cs="Arial"/>
+          <w:sz w:val="24"/>
+          <w:szCs w:val="24"/>
+          <w:lang w:val="en-CA"/>
+        </w:rPr>
+        <w:t>close</w:t>
+      </w:r>
+      <w:r>
+        <w:rPr>
+          <w:rFonts w:ascii="Arial" w:hAnsi="Arial" w:cs="Arial"/>
+          <w:sz w:val="24"/>
+          <w:szCs w:val="24"/>
+          <w:lang w:val="en-CA"/>
+        </w:rPr>
+        <w:t xml:space="preserve"> level of accuracy.</w:t>
+      </w:r>
+      <w:r>
+        <w:rPr>
+          <w:rFonts w:ascii="Arial" w:hAnsi="Arial" w:cs="Arial"/>
+          <w:sz w:val="24"/>
+          <w:szCs w:val="24"/>
+          <w:lang w:val="en-CA"/>
+        </w:rPr>
+        <w:t xml:space="preserve"> Instead of implementing the ensemble support vector machine, perhaps </w:t>
+      </w:r>
+      <w:proofErr w:type="spellStart"/>
+      <w:r>
+        <w:rPr>
+          <w:rFonts w:ascii="Arial" w:hAnsi="Arial" w:cs="Arial"/>
+          <w:sz w:val="24"/>
+          <w:szCs w:val="24"/>
+          <w:lang w:val="en-CA"/>
+        </w:rPr>
+        <w:t>ensembling</w:t>
+      </w:r>
+      <w:proofErr w:type="spellEnd"/>
+      <w:r>
+        <w:rPr>
+          <w:rFonts w:ascii="Arial" w:hAnsi="Arial" w:cs="Arial"/>
+          <w:sz w:val="24"/>
+          <w:szCs w:val="24"/>
+          <w:lang w:val="en-CA"/>
+        </w:rPr>
+        <w:t xml:space="preserve"> with other modeling techniques could smooth the prediction.</w:t>
+      </w:r>
+      <w:bookmarkStart w:id="0" w:name="_GoBack"/>
+      <w:bookmarkEnd w:id="0"/>
+      <w:r>
+        <w:rPr>
+          <w:rFonts w:ascii="Arial" w:hAnsi="Arial" w:cs="Arial"/>
+          <w:sz w:val="24"/>
+          <w:szCs w:val="24"/>
+          <w:lang w:val="en-CA"/>
+        </w:rPr>
         <w:br w:type="page"/>
       </w:r>
     </w:p>
@@ -5681,6 +6283,16 @@
       <w:pPr>
         <w:rPr>
           <w:rFonts w:ascii="Arial" w:hAnsi="Arial" w:cs="Arial"/>
+          <w:sz w:val="24"/>
+          <w:szCs w:val="24"/>
+          <w:lang w:val="en-CA"/>
+        </w:rPr>
+      </w:pPr>
+    </w:p>
+    <w:p>
+      <w:pPr>
+        <w:rPr>
+          <w:rFonts w:ascii="Arial" w:hAnsi="Arial" w:cs="Arial"/>
           <w:b/>
           <w:sz w:val="24"/>
           <w:szCs w:val="24"/>
@@ -5695,7 +6307,6 @@
           <w:szCs w:val="24"/>
           <w:lang w:val="en-CA"/>
         </w:rPr>
-        <w:lastRenderedPageBreak/>
         <w:t>Appendix A</w:t>
       </w:r>
     </w:p>
@@ -13828,8 +14439,6 @@
           <w:lang w:val="en-CA"/>
         </w:rPr>
       </w:pPr>
-      <w:bookmarkStart w:id="0" w:name="_GoBack"/>
-      <w:bookmarkEnd w:id="0"/>
       <w:r>
         <w:rPr>
           <w:rFonts w:ascii="Arial" w:hAnsi="Arial" w:cs="Arial"/>
@@ -17686,7 +18295,7 @@
 </file>
 
 <file path=customXml/itemProps2.xml><?xml version="1.0" encoding="utf-8"?>
-<ds:datastoreItem xmlns:ds="http://schemas.openxmlformats.org/officeDocument/2006/customXml" ds:itemID="{9ADB692C-0D74-481D-93E2-E5F05034A802}">
+<ds:datastoreItem xmlns:ds="http://schemas.openxmlformats.org/officeDocument/2006/customXml" ds:itemID="{F3337718-169F-432F-B846-06E8FE658722}">
   <ds:schemaRefs>
     <ds:schemaRef ds:uri="http://schemas.openxmlformats.org/officeDocument/2006/bibliography"/>
   </ds:schemaRefs>

</xml_diff>

<commit_message>
#64: write-up.docx, fix typos
</commit_message>
<xml_diff>
--- a/lab3/write-up.docx
+++ b/lab3/write-up.docx
@@ -142,6 +142,7 @@
                                     <w:dataBinding w:prefixMappings="xmlns:ns0='http://purl.org/dc/elements/1.1/' xmlns:ns1='http://schemas.openxmlformats.org/package/2006/metadata/core-properties' " w:xpath="/ns1:coreProperties[1]/ns0:creator[1]" w:storeItemID="{6C3C8BC8-F283-45AE-878A-BAB7291924A1}"/>
                                     <w:text/>
                                   </w:sdtPr>
+                                  <w:sdtEndPr/>
                                   <w:sdtContent>
                                     <w:p>
                                       <w:pPr>
@@ -183,6 +184,7 @@
                                       <w:dataBinding w:prefixMappings="xmlns:ns0='http://schemas.openxmlformats.org/officeDocument/2006/extended-properties' " w:xpath="/ns0:Properties[1]/ns0:Company[1]" w:storeItemID="{6668398D-A668-4E3E-A5EB-62B293D839F1}"/>
                                       <w:text/>
                                     </w:sdtPr>
+                                    <w:sdtEndPr/>
                                     <w:sdtContent>
                                       <w:r>
                                         <w:rPr>
@@ -212,6 +214,7 @@
                                       <w:dataBinding w:prefixMappings="xmlns:ns0='http://schemas.microsoft.com/office/2006/coverPageProps' " w:xpath="/ns0:CoverPageProperties[1]/ns0:CompanyAddress[1]" w:storeItemID="{55AF091B-3C7A-41E3-B477-F2FDAA23CFDA}"/>
                                       <w:text/>
                                     </w:sdtPr>
+                                    <w:sdtEndPr/>
                                     <w:sdtContent>
                                       <w:r>
                                         <w:rPr>
@@ -279,6 +282,7 @@
                                     <w:dataBinding w:prefixMappings="xmlns:ns0='http://purl.org/dc/elements/1.1/' xmlns:ns1='http://schemas.openxmlformats.org/package/2006/metadata/core-properties' " w:xpath="/ns1:coreProperties[1]/ns0:title[1]" w:storeItemID="{6C3C8BC8-F283-45AE-878A-BAB7291924A1}"/>
                                     <w:text/>
                                   </w:sdtPr>
+                                  <w:sdtEndPr/>
                                   <w:sdtContent>
                                     <w:p>
                                       <w:pPr>
@@ -319,6 +323,7 @@
                                     <w:dataBinding w:prefixMappings="xmlns:ns0='http://purl.org/dc/elements/1.1/' xmlns:ns1='http://schemas.openxmlformats.org/package/2006/metadata/core-properties' " w:xpath="/ns1:coreProperties[1]/ns0:subject[1]" w:storeItemID="{6C3C8BC8-F283-45AE-878A-BAB7291924A1}"/>
                                     <w:text/>
                                   </w:sdtPr>
+                                  <w:sdtEndPr/>
                                   <w:sdtContent>
                                     <w:p>
                                       <w:pPr>
@@ -384,6 +389,7 @@
                               <w:dataBinding w:prefixMappings="xmlns:ns0='http://purl.org/dc/elements/1.1/' xmlns:ns1='http://schemas.openxmlformats.org/package/2006/metadata/core-properties' " w:xpath="/ns1:coreProperties[1]/ns0:creator[1]" w:storeItemID="{6C3C8BC8-F283-45AE-878A-BAB7291924A1}"/>
                               <w:text/>
                             </w:sdtPr>
+                            <w:sdtEndPr/>
                             <w:sdtContent>
                               <w:p>
                                 <w:pPr>
@@ -425,6 +431,7 @@
                                 <w:dataBinding w:prefixMappings="xmlns:ns0='http://schemas.openxmlformats.org/officeDocument/2006/extended-properties' " w:xpath="/ns0:Properties[1]/ns0:Company[1]" w:storeItemID="{6668398D-A668-4E3E-A5EB-62B293D839F1}"/>
                                 <w:text/>
                               </w:sdtPr>
+                              <w:sdtEndPr/>
                               <w:sdtContent>
                                 <w:r>
                                   <w:rPr>
@@ -454,6 +461,7 @@
                                 <w:dataBinding w:prefixMappings="xmlns:ns0='http://schemas.microsoft.com/office/2006/coverPageProps' " w:xpath="/ns0:CoverPageProperties[1]/ns0:CompanyAddress[1]" w:storeItemID="{55AF091B-3C7A-41E3-B477-F2FDAA23CFDA}"/>
                                 <w:text/>
                               </w:sdtPr>
+                              <w:sdtEndPr/>
                               <w:sdtContent>
                                 <w:r>
                                   <w:rPr>
@@ -489,6 +497,7 @@
                               <w:dataBinding w:prefixMappings="xmlns:ns0='http://purl.org/dc/elements/1.1/' xmlns:ns1='http://schemas.openxmlformats.org/package/2006/metadata/core-properties' " w:xpath="/ns1:coreProperties[1]/ns0:title[1]" w:storeItemID="{6C3C8BC8-F283-45AE-878A-BAB7291924A1}"/>
                               <w:text/>
                             </w:sdtPr>
+                            <w:sdtEndPr/>
                             <w:sdtContent>
                               <w:p>
                                 <w:pPr>
@@ -529,6 +538,7 @@
                               <w:dataBinding w:prefixMappings="xmlns:ns0='http://purl.org/dc/elements/1.1/' xmlns:ns1='http://schemas.openxmlformats.org/package/2006/metadata/core-properties' " w:xpath="/ns1:coreProperties[1]/ns0:subject[1]" w:storeItemID="{6C3C8BC8-F283-45AE-878A-BAB7291924A1}"/>
                               <w:text/>
                             </w:sdtPr>
+                            <w:sdtEndPr/>
                             <w:sdtContent>
                               <w:p>
                                 <w:pPr>
@@ -1334,25 +1344,7 @@
           <w:szCs w:val="24"/>
           <w:lang w:val="en-CA"/>
         </w:rPr>
-        <w:t>t10k-images-idx</w:t>
-      </w:r>
-      <w:r>
-        <w:rPr>
-          <w:rFonts w:ascii="Arial" w:hAnsi="Arial" w:cs="Arial"/>
-          <w:sz w:val="24"/>
-          <w:szCs w:val="24"/>
-          <w:lang w:val="en-CA"/>
-        </w:rPr>
-        <w:t>1</w:t>
-      </w:r>
-      <w:r>
-        <w:rPr>
-          <w:rFonts w:ascii="Arial" w:hAnsi="Arial" w:cs="Arial"/>
-          <w:sz w:val="24"/>
-          <w:szCs w:val="24"/>
-          <w:lang w:val="en-CA"/>
-        </w:rPr>
-        <w:t>-ubyte.gz</w:t>
+        <w:t>t10k-images-idx1-ubyte.gz</w:t>
       </w:r>
     </w:p>
     <w:p>
@@ -1376,34 +1368,7 @@
           <w:szCs w:val="24"/>
           <w:lang w:val="en-CA"/>
         </w:rPr>
-        <w:t>train-images</w:t>
-      </w:r>
-      <w:r>
-        <w:rPr>
-          <w:rFonts w:ascii="Arial" w:hAnsi="Arial" w:cs="Arial"/>
-          <w:sz w:val="24"/>
-          <w:szCs w:val="24"/>
-          <w:lang w:val="en-CA"/>
-        </w:rPr>
-        <w:t>-</w:t>
-      </w:r>
-      <w:r>
-        <w:rPr>
-          <w:rFonts w:ascii="Arial" w:hAnsi="Arial" w:cs="Arial"/>
-          <w:sz w:val="24"/>
-          <w:szCs w:val="24"/>
-          <w:lang w:val="en-CA"/>
-        </w:rPr>
-        <w:t>idx3-ubyte</w:t>
-      </w:r>
-      <w:r>
-        <w:rPr>
-          <w:rFonts w:ascii="Arial" w:hAnsi="Arial" w:cs="Arial"/>
-          <w:sz w:val="24"/>
-          <w:szCs w:val="24"/>
-          <w:lang w:val="en-CA"/>
-        </w:rPr>
-        <w:t>.gz</w:t>
+        <w:t>train-images-idx3-ubyte.gz</w:t>
       </w:r>
     </w:p>
     <w:p>
@@ -2273,25 +2238,7 @@
           <w:szCs w:val="24"/>
           <w:lang w:val="en-CA"/>
         </w:rPr>
-        <w:t xml:space="preserve">. </w:t>
-      </w:r>
-      <w:r>
-        <w:rPr>
-          <w:rFonts w:ascii="Arial" w:hAnsi="Arial" w:cs="Arial"/>
-          <w:sz w:val="24"/>
-          <w:szCs w:val="24"/>
-          <w:lang w:val="en-CA"/>
-        </w:rPr>
-        <w:t>Visual of first 25 fashion MNIST images</w:t>
-      </w:r>
-      <w:r>
-        <w:rPr>
-          <w:rFonts w:ascii="Arial" w:hAnsi="Arial" w:cs="Arial"/>
-          <w:sz w:val="24"/>
-          <w:szCs w:val="24"/>
-          <w:lang w:val="en-CA"/>
-        </w:rPr>
-        <w:t xml:space="preserve">. The code used to generate </w:t>
+        <w:t xml:space="preserve">. Visual of first 25 fashion MNIST images. The code used to generate </w:t>
       </w:r>
       <w:r>
         <w:rPr>
@@ -5882,7 +5829,34 @@
           <w:szCs w:val="24"/>
           <w:lang w:val="en-CA"/>
         </w:rPr>
-        <w:t xml:space="preserve"> to the traditional MNIST number classification, the fashion variant is not as accurate. Specifically, the MNIST techniques have been found in the upper 98-99%. However, as stated earlier, more clever techniques could be imposed to draw higher results. This could involve a series of ensemble learners. Though a simple additional approach could involve appending to the provided dataset. The additional data could be as simple as a set of images not belonging to any of the target classes. For examples, additional images of non-numbers could be used during the train. This would be analogous to extending the one versus rest, taken advantage of within the </w:t>
+        <w:t xml:space="preserve"> to the traditional MNIST number classification, the fashion variant is not as accurate. Specifically, the MNIST techniques have been found in the upper 98-99%. However, as stated earlier, more clever techniques could be imposed to draw higher results. This could involve a series of ensemble learners. Though a simple additional approach could involve appending to the provided dataset. The additional data could be as simple as a set of images not belonging to any of the target classes. For example, additional images of </w:t>
+      </w:r>
+      <w:r>
+        <w:rPr>
+          <w:rFonts w:ascii="Arial" w:hAnsi="Arial" w:cs="Arial"/>
+          <w:sz w:val="24"/>
+          <w:szCs w:val="24"/>
+          <w:lang w:val="en-CA"/>
+        </w:rPr>
+        <w:t>non-fashion</w:t>
+      </w:r>
+      <w:r>
+        <w:rPr>
+          <w:rFonts w:ascii="Arial" w:hAnsi="Arial" w:cs="Arial"/>
+          <w:sz w:val="24"/>
+          <w:szCs w:val="24"/>
+          <w:lang w:val="en-CA"/>
+        </w:rPr>
+        <w:t xml:space="preserve"> images</w:t>
+      </w:r>
+      <w:r>
+        <w:rPr>
+          <w:rFonts w:ascii="Arial" w:hAnsi="Arial" w:cs="Arial"/>
+          <w:sz w:val="24"/>
+          <w:szCs w:val="24"/>
+          <w:lang w:val="en-CA"/>
+        </w:rPr>
+        <w:t xml:space="preserve"> could be used during the train. This would be analogous to extending the one versus rest, taken advantage of within the </w:t>
       </w:r>
       <w:proofErr w:type="spellStart"/>
       <w:r>
@@ -6236,16 +6210,34 @@
           <w:szCs w:val="24"/>
           <w:lang w:val="en-CA"/>
         </w:rPr>
-        <w:t xml:space="preserve"> level of accuracy.</w:t>
-      </w:r>
-      <w:r>
-        <w:rPr>
-          <w:rFonts w:ascii="Arial" w:hAnsi="Arial" w:cs="Arial"/>
-          <w:sz w:val="24"/>
-          <w:szCs w:val="24"/>
-          <w:lang w:val="en-CA"/>
-        </w:rPr>
-        <w:t xml:space="preserve"> Instead of implementing the ensemble support vector machine, perhaps </w:t>
+        <w:t xml:space="preserve"> level of accuracy</w:t>
+      </w:r>
+      <w:r>
+        <w:rPr>
+          <w:rFonts w:ascii="Arial" w:hAnsi="Arial" w:cs="Arial"/>
+          <w:sz w:val="24"/>
+          <w:szCs w:val="24"/>
+          <w:lang w:val="en-CA"/>
+        </w:rPr>
+        <w:t xml:space="preserve"> as the numbers example</w:t>
+      </w:r>
+      <w:r>
+        <w:rPr>
+          <w:rFonts w:ascii="Arial" w:hAnsi="Arial" w:cs="Arial"/>
+          <w:sz w:val="24"/>
+          <w:szCs w:val="24"/>
+          <w:lang w:val="en-CA"/>
+        </w:rPr>
+        <w:t>.</w:t>
+      </w:r>
+      <w:r>
+        <w:rPr>
+          <w:rFonts w:ascii="Arial" w:hAnsi="Arial" w:cs="Arial"/>
+          <w:sz w:val="24"/>
+          <w:szCs w:val="24"/>
+          <w:lang w:val="en-CA"/>
+        </w:rPr>
+        <w:t xml:space="preserve"> Instead of implementing the ensemble support vector machine, </w:t>
       </w:r>
       <w:proofErr w:type="spellStart"/>
       <w:r>
@@ -6265,10 +6257,37 @@
           <w:szCs w:val="24"/>
           <w:lang w:val="en-CA"/>
         </w:rPr>
-        <w:t xml:space="preserve"> with other modeling techniques could smooth the prediction.</w:t>
+        <w:t xml:space="preserve"> with other modeling techniques could smooth the prediction</w:t>
+      </w:r>
+      <w:r>
+        <w:rPr>
+          <w:rFonts w:ascii="Arial" w:hAnsi="Arial" w:cs="Arial"/>
+          <w:sz w:val="24"/>
+          <w:szCs w:val="24"/>
+          <w:lang w:val="en-CA"/>
+        </w:rPr>
+        <w:t xml:space="preserve"> results</w:t>
+      </w:r>
+      <w:r>
+        <w:rPr>
+          <w:rFonts w:ascii="Arial" w:hAnsi="Arial" w:cs="Arial"/>
+          <w:sz w:val="24"/>
+          <w:szCs w:val="24"/>
+          <w:lang w:val="en-CA"/>
+        </w:rPr>
+        <w:t xml:space="preserve"> with competitive accuracy</w:t>
       </w:r>
       <w:bookmarkStart w:id="0" w:name="_GoBack"/>
       <w:bookmarkEnd w:id="0"/>
+      <w:r>
+        <w:rPr>
+          <w:rFonts w:ascii="Arial" w:hAnsi="Arial" w:cs="Arial"/>
+          <w:sz w:val="24"/>
+          <w:szCs w:val="24"/>
+          <w:lang w:val="en-CA"/>
+        </w:rPr>
+        <w:t>.</w:t>
+      </w:r>
       <w:r>
         <w:rPr>
           <w:rFonts w:ascii="Arial" w:hAnsi="Arial" w:cs="Arial"/>
@@ -18295,7 +18314,7 @@
 </file>
 
 <file path=customXml/itemProps2.xml><?xml version="1.0" encoding="utf-8"?>
-<ds:datastoreItem xmlns:ds="http://schemas.openxmlformats.org/officeDocument/2006/customXml" ds:itemID="{F3337718-169F-432F-B846-06E8FE658722}">
+<ds:datastoreItem xmlns:ds="http://schemas.openxmlformats.org/officeDocument/2006/customXml" ds:itemID="{C6A45964-2DC4-46F6-BB21-63CE57EEF6B9}">
   <ds:schemaRefs>
     <ds:schemaRef ds:uri="http://schemas.openxmlformats.org/officeDocument/2006/bibliography"/>
   </ds:schemaRefs>

</xml_diff>